<commit_message>
adding the recursive method time complexity notes
</commit_message>
<xml_diff>
--- a/src/Timecomplexity/timecomplexity.docx
+++ b/src/Timecomplexity/timecomplexity.docx
@@ -1277,7 +1277,7 @@
                     </pic:cNvPicPr>
                   </pic:nvPicPr>
                   <pic:blipFill>
-                    <a:blip r:embed="rId5">
+                    <a:blip r:embed="rId6">
                       <a:extLst>
                         <a:ext uri="{28A0092B-C50C-407E-A947-70E740481C1C}">
                           <a14:useLocalDpi xmlns:a14="http://schemas.microsoft.com/office/drawing/2010/main" val="0"/>
@@ -1384,151 +1384,6 @@
         </w:rPr>
         <w:t xml:space="preserve">Proof </w:t>
       </w:r>
-      <w:hyperlink r:id="rId6" w:history="1">
-        <w:r>
-          <w:rPr>
-            <w:rStyle w:val="Hyperlink"/>
-            <w:rFonts w:ascii="Courier New" w:hAnsi="Courier New" w:cs="Courier New"/>
-            <w:sz w:val="20"/>
-            <w:szCs w:val="20"/>
-          </w:rPr>
-          <w:t>here</w:t>
-        </w:r>
-      </w:hyperlink>
-      <w:r>
-        <w:rPr>
-          <w:rFonts w:ascii="Courier New" w:hAnsi="Courier New" w:cs="Courier New"/>
-          <w:sz w:val="20"/>
-          <w:szCs w:val="20"/>
-        </w:rPr>
-        <w:t xml:space="preserve"> </w:t>
-      </w:r>
-    </w:p>
-    <w:p>
-      <w:pPr>
-        <w:autoSpaceDE w:val="0"/>
-        <w:autoSpaceDN w:val="0"/>
-        <w:adjustRightInd w:val="0"/>
-        <w:spacing w:after="0" w:line="240" w:lineRule="auto"/>
-        <w:rPr>
-          <w:rFonts w:ascii="Courier New" w:hAnsi="Courier New" w:cs="Courier New"/>
-          <w:sz w:val="20"/>
-          <w:szCs w:val="20"/>
-        </w:rPr>
-      </w:pPr>
-    </w:p>
-    <w:p>
-      <w:pPr>
-        <w:autoSpaceDE w:val="0"/>
-        <w:autoSpaceDN w:val="0"/>
-        <w:adjustRightInd w:val="0"/>
-        <w:spacing w:after="0" w:line="240" w:lineRule="auto"/>
-        <w:rPr>
-          <w:rFonts w:ascii="Courier New" w:hAnsi="Courier New" w:cs="Courier New"/>
-          <w:sz w:val="20"/>
-          <w:szCs w:val="20"/>
-        </w:rPr>
-      </w:pPr>
-    </w:p>
-    <w:p>
-      <w:pPr>
-        <w:autoSpaceDE w:val="0"/>
-        <w:autoSpaceDN w:val="0"/>
-        <w:adjustRightInd w:val="0"/>
-        <w:spacing w:after="0" w:line="240" w:lineRule="auto"/>
-        <w:rPr>
-          <w:rFonts w:ascii="Courier New" w:hAnsi="Courier New" w:cs="Courier New"/>
-          <w:sz w:val="20"/>
-          <w:szCs w:val="20"/>
-        </w:rPr>
-      </w:pPr>
-    </w:p>
-    <w:p>
-      <w:pPr>
-        <w:pStyle w:val="ListParagraph"/>
-        <w:numPr>
-          <w:ilvl w:val="0"/>
-          <w:numId w:val="1"/>
-        </w:numPr>
-        <w:autoSpaceDE w:val="0"/>
-        <w:autoSpaceDN w:val="0"/>
-        <w:adjustRightInd w:val="0"/>
-        <w:spacing w:after="0" w:line="240" w:lineRule="auto"/>
-        <w:rPr>
-          <w:rFonts w:ascii="Courier New" w:hAnsi="Courier New" w:cs="Courier New"/>
-          <w:b/>
-          <w:sz w:val="20"/>
-          <w:szCs w:val="20"/>
-        </w:rPr>
-      </w:pPr>
-      <w:r>
-        <w:rPr>
-          <w:rFonts w:ascii="Courier New" w:hAnsi="Courier New" w:cs="Courier New"/>
-          <w:b/>
-          <w:sz w:val="20"/>
-          <w:szCs w:val="20"/>
-        </w:rPr>
-        <w:t>Number of paths between any node to any other node in a graph ()</w:t>
-      </w:r>
-    </w:p>
-    <w:p>
-      <w:pPr>
-        <w:rPr>
-          <w:rFonts w:ascii="Courier New" w:hAnsi="Courier New" w:cs="Courier New"/>
-          <w:sz w:val="20"/>
-          <w:szCs w:val="20"/>
-        </w:rPr>
-      </w:pPr>
-      <w:r>
-        <w:rPr>
-          <w:rFonts w:ascii="Courier New" w:hAnsi="Courier New" w:cs="Courier New"/>
-          <w:sz w:val="20"/>
-          <w:szCs w:val="20"/>
-        </w:rPr>
-        <w:t>Disclaimer : Within a path, we don’t go back to the same node again, even if you see the code, once a node is marked visited for a path, we don’t visit it again, unless we reach the end of the path, that is, all nodes marked visited</w:t>
-      </w:r>
-    </w:p>
-    <w:p>
-      <w:pPr>
-        <w:autoSpaceDE w:val="0"/>
-        <w:autoSpaceDN w:val="0"/>
-        <w:adjustRightInd w:val="0"/>
-        <w:spacing w:after="0" w:line="240" w:lineRule="auto"/>
-        <w:rPr>
-          <w:rFonts w:ascii="Courier New" w:hAnsi="Courier New" w:cs="Courier New"/>
-          <w:sz w:val="20"/>
-          <w:szCs w:val="20"/>
-        </w:rPr>
-      </w:pPr>
-      <w:r>
-        <w:rPr>
-          <w:rFonts w:ascii="Courier New" w:hAnsi="Courier New" w:cs="Courier New"/>
-          <w:sz w:val="20"/>
-          <w:szCs w:val="20"/>
-        </w:rPr>
-        <w:t>(n)P(1) + (n)P(2) + (n)P(3) + … + (n)P(n) = n!</w:t>
-      </w:r>
-    </w:p>
-    <w:p>
-      <w:pPr>
-        <w:autoSpaceDE w:val="0"/>
-        <w:autoSpaceDN w:val="0"/>
-        <w:adjustRightInd w:val="0"/>
-        <w:spacing w:after="0" w:line="240" w:lineRule="auto"/>
-        <w:rPr>
-          <w:rFonts w:ascii="Courier New" w:hAnsi="Courier New" w:cs="Courier New"/>
-          <w:sz w:val="20"/>
-          <w:szCs w:val="20"/>
-        </w:rPr>
-      </w:pPr>
-      <w:r>
-        <w:rPr>
-          <w:rFonts w:ascii="Courier New" w:hAnsi="Courier New" w:cs="Courier New"/>
-          <w:sz w:val="20"/>
-          <w:szCs w:val="20"/>
-        </w:rPr>
-        <w:t xml:space="preserve">Proof </w:t>
-      </w:r>
       <w:hyperlink r:id="rId7" w:history="1">
         <w:r>
           <w:rPr>
@@ -1564,26 +1419,48 @@
     </w:p>
     <w:p>
       <w:pPr>
+        <w:autoSpaceDE w:val="0"/>
+        <w:autoSpaceDN w:val="0"/>
+        <w:adjustRightInd w:val="0"/>
+        <w:spacing w:after="0" w:line="240" w:lineRule="auto"/>
+        <w:rPr>
+          <w:rFonts w:ascii="Courier New" w:hAnsi="Courier New" w:cs="Courier New"/>
+          <w:sz w:val="20"/>
+          <w:szCs w:val="20"/>
+        </w:rPr>
+      </w:pPr>
+    </w:p>
+    <w:p>
+      <w:pPr>
+        <w:autoSpaceDE w:val="0"/>
+        <w:autoSpaceDN w:val="0"/>
+        <w:adjustRightInd w:val="0"/>
+        <w:spacing w:after="0" w:line="240" w:lineRule="auto"/>
+        <w:rPr>
+          <w:rFonts w:ascii="Courier New" w:hAnsi="Courier New" w:cs="Courier New"/>
+          <w:sz w:val="20"/>
+          <w:szCs w:val="20"/>
+        </w:rPr>
+      </w:pPr>
+    </w:p>
+    <w:p>
+      <w:pPr>
         <w:pStyle w:val="ListParagraph"/>
         <w:numPr>
           <w:ilvl w:val="0"/>
           <w:numId w:val="1"/>
         </w:numPr>
-        <w:rPr>
-          <w:rFonts w:ascii="Courier New" w:hAnsi="Courier New" w:cs="Courier New"/>
-          <w:sz w:val="20"/>
-          <w:szCs w:val="20"/>
-        </w:rPr>
-      </w:pPr>
-      <w:r>
+        <w:autoSpaceDE w:val="0"/>
+        <w:autoSpaceDN w:val="0"/>
+        <w:adjustRightInd w:val="0"/>
+        <w:spacing w:after="0" w:line="240" w:lineRule="auto"/>
         <w:rPr>
           <w:rFonts w:ascii="Courier New" w:hAnsi="Courier New" w:cs="Courier New"/>
           <w:b/>
           <w:sz w:val="20"/>
           <w:szCs w:val="20"/>
         </w:rPr>
-        <w:t>Number of paths between root-to-leaf in a binary tree</w:t>
-      </w:r>
+      </w:pPr>
       <w:r>
         <w:rPr>
           <w:rFonts w:ascii="Courier New" w:hAnsi="Courier New" w:cs="Courier New"/>
@@ -1591,56 +1468,93 @@
           <w:sz w:val="20"/>
           <w:szCs w:val="20"/>
         </w:rPr>
-        <w:br/>
-      </w:r>
-      <w:r>
-        <w:rPr>
-          <w:rFonts w:ascii="Courier New" w:hAnsi="Courier New" w:cs="Courier New"/>
-          <w:sz w:val="20"/>
-          <w:szCs w:val="20"/>
-        </w:rPr>
-        <w:t>There are as many paths as the number of leaf nodes, which is 2^( (</w:t>
-      </w:r>
-      <w:proofErr w:type="spellStart"/>
-      <w:r>
-        <w:rPr>
-          <w:rFonts w:ascii="Courier New" w:hAnsi="Courier New" w:cs="Courier New"/>
-          <w:sz w:val="20"/>
-          <w:szCs w:val="20"/>
-        </w:rPr>
-        <w:t>logn</w:t>
-      </w:r>
-      <w:proofErr w:type="spellEnd"/>
-      <w:r>
-        <w:rPr>
-          <w:rFonts w:ascii="Courier New" w:hAnsi="Courier New" w:cs="Courier New"/>
-          <w:sz w:val="20"/>
-          <w:szCs w:val="20"/>
-        </w:rPr>
-        <w:t>) -1)</w:t>
-      </w:r>
-    </w:p>
-    <w:p>
-      <w:pPr>
-        <w:pStyle w:val="ListParagraph"/>
-        <w:rPr>
-          <w:rFonts w:ascii="Courier New" w:hAnsi="Courier New" w:cs="Courier New"/>
-          <w:sz w:val="20"/>
-          <w:szCs w:val="20"/>
-        </w:rPr>
-      </w:pPr>
-      <w:r>
-        <w:rPr>
-          <w:rFonts w:ascii="Courier New" w:hAnsi="Courier New" w:cs="Courier New"/>
-          <w:sz w:val="20"/>
-          <w:szCs w:val="20"/>
-        </w:rPr>
-        <w:t>But to find all these paths, the time required is O(n) since you would have to visit all nodes</w:t>
-      </w:r>
-    </w:p>
-    <w:p>
-      <w:pPr>
-        <w:pStyle w:val="ListParagraph"/>
+        <w:t>Number of paths between any node to any other node in a graph ()</w:t>
+      </w:r>
+    </w:p>
+    <w:p>
+      <w:pPr>
+        <w:rPr>
+          <w:rFonts w:ascii="Courier New" w:hAnsi="Courier New" w:cs="Courier New"/>
+          <w:sz w:val="20"/>
+          <w:szCs w:val="20"/>
+        </w:rPr>
+      </w:pPr>
+      <w:r>
+        <w:rPr>
+          <w:rFonts w:ascii="Courier New" w:hAnsi="Courier New" w:cs="Courier New"/>
+          <w:sz w:val="20"/>
+          <w:szCs w:val="20"/>
+        </w:rPr>
+        <w:t>Disclaimer : Within a path, we don’t go back to the same node again, even if you see the code, once a node is marked visited for a path, we don’t visit it again, unless we reach the end of the path, that is, all nodes marked visited</w:t>
+      </w:r>
+    </w:p>
+    <w:p>
+      <w:pPr>
+        <w:autoSpaceDE w:val="0"/>
+        <w:autoSpaceDN w:val="0"/>
+        <w:adjustRightInd w:val="0"/>
+        <w:spacing w:after="0" w:line="240" w:lineRule="auto"/>
+        <w:rPr>
+          <w:rFonts w:ascii="Courier New" w:hAnsi="Courier New" w:cs="Courier New"/>
+          <w:sz w:val="20"/>
+          <w:szCs w:val="20"/>
+        </w:rPr>
+      </w:pPr>
+      <w:r>
+        <w:rPr>
+          <w:rFonts w:ascii="Courier New" w:hAnsi="Courier New" w:cs="Courier New"/>
+          <w:sz w:val="20"/>
+          <w:szCs w:val="20"/>
+        </w:rPr>
+        <w:t>(n)P(1) + (n)P(2) + (n)P(3) + … + (n)P(n) = n!</w:t>
+      </w:r>
+    </w:p>
+    <w:p>
+      <w:pPr>
+        <w:autoSpaceDE w:val="0"/>
+        <w:autoSpaceDN w:val="0"/>
+        <w:adjustRightInd w:val="0"/>
+        <w:spacing w:after="0" w:line="240" w:lineRule="auto"/>
+        <w:rPr>
+          <w:rFonts w:ascii="Courier New" w:hAnsi="Courier New" w:cs="Courier New"/>
+          <w:sz w:val="20"/>
+          <w:szCs w:val="20"/>
+        </w:rPr>
+      </w:pPr>
+      <w:r>
+        <w:rPr>
+          <w:rFonts w:ascii="Courier New" w:hAnsi="Courier New" w:cs="Courier New"/>
+          <w:sz w:val="20"/>
+          <w:szCs w:val="20"/>
+        </w:rPr>
+        <w:t xml:space="preserve">Proof </w:t>
+      </w:r>
+      <w:hyperlink r:id="rId8" w:history="1">
+        <w:r>
+          <w:rPr>
+            <w:rStyle w:val="Hyperlink"/>
+            <w:rFonts w:ascii="Courier New" w:hAnsi="Courier New" w:cs="Courier New"/>
+            <w:sz w:val="20"/>
+            <w:szCs w:val="20"/>
+          </w:rPr>
+          <w:t>here</w:t>
+        </w:r>
+      </w:hyperlink>
+      <w:r>
+        <w:rPr>
+          <w:rFonts w:ascii="Courier New" w:hAnsi="Courier New" w:cs="Courier New"/>
+          <w:sz w:val="20"/>
+          <w:szCs w:val="20"/>
+        </w:rPr>
+        <w:t xml:space="preserve"> </w:t>
+      </w:r>
+    </w:p>
+    <w:p>
+      <w:pPr>
+        <w:autoSpaceDE w:val="0"/>
+        <w:autoSpaceDN w:val="0"/>
+        <w:adjustRightInd w:val="0"/>
+        <w:spacing w:after="0" w:line="240" w:lineRule="auto"/>
         <w:rPr>
           <w:rFonts w:ascii="Courier New" w:hAnsi="Courier New" w:cs="Courier New"/>
           <w:sz w:val="20"/>
@@ -1668,6 +1582,92 @@
           <w:sz w:val="20"/>
           <w:szCs w:val="20"/>
         </w:rPr>
+        <w:t>Number of paths between root-to-leaf in a binary tree</w:t>
+      </w:r>
+      <w:r>
+        <w:rPr>
+          <w:rFonts w:ascii="Courier New" w:hAnsi="Courier New" w:cs="Courier New"/>
+          <w:b/>
+          <w:sz w:val="20"/>
+          <w:szCs w:val="20"/>
+        </w:rPr>
+        <w:br/>
+      </w:r>
+      <w:r>
+        <w:rPr>
+          <w:rFonts w:ascii="Courier New" w:hAnsi="Courier New" w:cs="Courier New"/>
+          <w:sz w:val="20"/>
+          <w:szCs w:val="20"/>
+        </w:rPr>
+        <w:t>There are as many paths as the number of leaf nodes, which is 2^( (</w:t>
+      </w:r>
+      <w:proofErr w:type="spellStart"/>
+      <w:r>
+        <w:rPr>
+          <w:rFonts w:ascii="Courier New" w:hAnsi="Courier New" w:cs="Courier New"/>
+          <w:sz w:val="20"/>
+          <w:szCs w:val="20"/>
+        </w:rPr>
+        <w:t>logn</w:t>
+      </w:r>
+      <w:proofErr w:type="spellEnd"/>
+      <w:r>
+        <w:rPr>
+          <w:rFonts w:ascii="Courier New" w:hAnsi="Courier New" w:cs="Courier New"/>
+          <w:sz w:val="20"/>
+          <w:szCs w:val="20"/>
+        </w:rPr>
+        <w:t>) -1)</w:t>
+      </w:r>
+    </w:p>
+    <w:p>
+      <w:pPr>
+        <w:pStyle w:val="ListParagraph"/>
+        <w:rPr>
+          <w:rFonts w:ascii="Courier New" w:hAnsi="Courier New" w:cs="Courier New"/>
+          <w:sz w:val="20"/>
+          <w:szCs w:val="20"/>
+        </w:rPr>
+      </w:pPr>
+      <w:r>
+        <w:rPr>
+          <w:rFonts w:ascii="Courier New" w:hAnsi="Courier New" w:cs="Courier New"/>
+          <w:sz w:val="20"/>
+          <w:szCs w:val="20"/>
+        </w:rPr>
+        <w:t>But to find all these paths, the time required is O(n) since you would have to visit all nodes</w:t>
+      </w:r>
+    </w:p>
+    <w:p>
+      <w:pPr>
+        <w:pStyle w:val="ListParagraph"/>
+        <w:rPr>
+          <w:rFonts w:ascii="Courier New" w:hAnsi="Courier New" w:cs="Courier New"/>
+          <w:sz w:val="20"/>
+          <w:szCs w:val="20"/>
+        </w:rPr>
+      </w:pPr>
+    </w:p>
+    <w:p>
+      <w:pPr>
+        <w:pStyle w:val="ListParagraph"/>
+        <w:numPr>
+          <w:ilvl w:val="0"/>
+          <w:numId w:val="1"/>
+        </w:numPr>
+        <w:rPr>
+          <w:rFonts w:ascii="Courier New" w:hAnsi="Courier New" w:cs="Courier New"/>
+          <w:sz w:val="20"/>
+          <w:szCs w:val="20"/>
+        </w:rPr>
+      </w:pPr>
+      <w:r>
+        <w:rPr>
+          <w:rFonts w:ascii="Courier New" w:hAnsi="Courier New" w:cs="Courier New"/>
+          <w:b/>
+          <w:sz w:val="20"/>
+          <w:szCs w:val="20"/>
+        </w:rPr>
         <w:t xml:space="preserve">Number of paths between </w:t>
       </w:r>
       <w:r>
@@ -1947,6 +1947,129 @@
           <w:szCs w:val="20"/>
         </w:rPr>
         <w:t xml:space="preserve">Q6. </w:t>
+      </w:r>
+      <w:r>
+        <w:rPr>
+          <w:rFonts w:ascii="Courier New" w:hAnsi="Courier New" w:cs="Courier New"/>
+          <w:sz w:val="20"/>
+          <w:szCs w:val="20"/>
+        </w:rPr>
+        <w:t>Time complexity of recursive methods in general</w:t>
+      </w:r>
+      <w:r>
+        <w:rPr>
+          <w:rFonts w:ascii="Courier New" w:hAnsi="Courier New" w:cs="Courier New"/>
+          <w:sz w:val="20"/>
+          <w:szCs w:val="20"/>
+        </w:rPr>
+        <w:br/>
+      </w:r>
+      <w:r>
+        <w:rPr>
+          <w:rFonts w:ascii="Courier New" w:hAnsi="Courier New" w:cs="Courier New"/>
+          <w:sz w:val="20"/>
+          <w:szCs w:val="20"/>
+          <w:highlight w:val="yellow"/>
+        </w:rPr>
+        <w:t>== (Number of calls in this frame)</w:t>
+      </w:r>
+      <w:r>
+        <w:rPr>
+          <w:rFonts w:ascii="Courier New" w:hAnsi="Courier New" w:cs="Courier New"/>
+          <w:sz w:val="28"/>
+          <w:szCs w:val="28"/>
+          <w:highlight w:val="yellow"/>
+          <w:vertAlign w:val="superscript"/>
+        </w:rPr>
+        <w:t>^number of frames</w:t>
+      </w:r>
+      <w:r>
+        <w:rPr>
+          <w:rFonts w:ascii="Courier New" w:hAnsi="Courier New" w:cs="Courier New"/>
+          <w:sz w:val="20"/>
+          <w:szCs w:val="20"/>
+          <w:highlight w:val="yellow"/>
+        </w:rPr>
+        <w:t xml:space="preserve"> (if number of calls &gt;= 2)</w:t>
+      </w:r>
+      <w:r>
+        <w:rPr>
+          <w:rFonts w:ascii="Courier New" w:hAnsi="Courier New" w:cs="Courier New"/>
+          <w:sz w:val="20"/>
+          <w:szCs w:val="20"/>
+          <w:highlight w:val="yellow"/>
+        </w:rPr>
+        <w:br/>
+        <w:t>== Linear number of calls (Basically, number of frames) (if no. of calls ==1)</w:t>
+      </w:r>
+      <w:r>
+        <w:rPr>
+          <w:rFonts w:ascii="Courier New" w:hAnsi="Courier New" w:cs="Courier New"/>
+          <w:sz w:val="20"/>
+          <w:szCs w:val="20"/>
+        </w:rPr>
+        <w:t xml:space="preserve"> </w:t>
+      </w:r>
+      <w:r>
+        <w:rPr>
+          <w:rFonts w:ascii="Courier New" w:hAnsi="Courier New" w:cs="Courier New"/>
+          <w:sz w:val="20"/>
+          <w:szCs w:val="20"/>
+        </w:rPr>
+        <w:br/>
+        <w:t>How does this formula work – If it’s 2 calls in a frame, just think of it as splitting in to two, and it has to reach the end (that is, base case) for each path.</w:t>
+      </w:r>
+    </w:p>
+    <w:p>
+      <w:pPr>
+        <w:rPr>
+          <w:rFonts w:ascii="Courier New" w:hAnsi="Courier New" w:cs="Courier New"/>
+          <w:sz w:val="20"/>
+          <w:szCs w:val="20"/>
+        </w:rPr>
+      </w:pPr>
+      <w:r>
+        <w:rPr>
+          <w:rFonts w:ascii="Courier New" w:hAnsi="Courier New" w:cs="Courier New"/>
+          <w:sz w:val="20"/>
+          <w:szCs w:val="20"/>
+        </w:rPr>
+        <w:t xml:space="preserve">Say Sudoku, in every frame, you make 9 calls. There can be </w:t>
+      </w:r>
+      <w:proofErr w:type="spellStart"/>
+      <w:r>
+        <w:rPr>
+          <w:rFonts w:ascii="Courier New" w:hAnsi="Courier New" w:cs="Courier New"/>
+          <w:sz w:val="20"/>
+          <w:szCs w:val="20"/>
+        </w:rPr>
+        <w:t>upto</w:t>
+      </w:r>
+      <w:proofErr w:type="spellEnd"/>
+      <w:r>
+        <w:rPr>
+          <w:rFonts w:ascii="Courier New" w:hAnsi="Courier New" w:cs="Courier New"/>
+          <w:sz w:val="20"/>
+          <w:szCs w:val="20"/>
+        </w:rPr>
+        <w:t xml:space="preserve"> 81 frames. So time complexity = 9^81</w:t>
+      </w:r>
+    </w:p>
+    <w:p>
+      <w:pPr>
+        <w:rPr>
+          <w:rFonts w:ascii="Courier New" w:hAnsi="Courier New" w:cs="Courier New"/>
+          <w:sz w:val="20"/>
+          <w:szCs w:val="20"/>
+        </w:rPr>
+      </w:pPr>
+      <w:r>
+        <w:rPr>
+          <w:rFonts w:ascii="Courier New" w:hAnsi="Courier New" w:cs="Courier New"/>
+          <w:sz w:val="20"/>
+          <w:szCs w:val="20"/>
+        </w:rPr>
+        <w:t>Q7.</w:t>
       </w:r>
       <w:r>
         <w:rPr>
@@ -2770,4 +2893,16 @@
     </a:ext>
   </a:extLst>
 </a:theme>
+</file>
+
+<file path=customXml/item1.xml><?xml version="1.0" encoding="utf-8"?>
+<b:Sources xmlns:b="http://schemas.openxmlformats.org/officeDocument/2006/bibliography" xmlns="http://schemas.openxmlformats.org/officeDocument/2006/bibliography" SelectedStyle="\APASixthEditionOfficeOnline.xsl" StyleName="APA" Version="6"/>
+</file>
+
+<file path=customXml/itemProps1.xml><?xml version="1.0" encoding="utf-8"?>
+<ds:datastoreItem xmlns:ds="http://schemas.openxmlformats.org/officeDocument/2006/customXml" ds:itemID="{BA2700A3-5973-4434-BACA-E956B3EBA04B}">
+  <ds:schemaRefs>
+    <ds:schemaRef ds:uri="http://schemas.openxmlformats.org/officeDocument/2006/bibliography"/>
+  </ds:schemaRefs>
+</ds:datastoreItem>
 </file>
</xml_diff>